<commit_message>
Merge branches 'mac' and 'master' of github.com:/CodingOneWorld/stockAnalysis
 Conflicts:
	analysis_util/plot_k_line.py
	selected_stock_analysis/stock_classification.py
	selected_stock_analysis/中期反弹.csv
	selected_stock_analysis/中线上升通道.csv
	selected_stock_analysis/中长线上升通道.csv
	selected_stock_analysis/开始反弹.csv
	selected_stock_analysis/短线上升通道.csv
	selected_stock_analysis/超短线上升通道.csv
	selected_stock_analysis/长线上升通道.csv
	trade_data/get_trade_data.py
</commit_message>
<xml_diff>
--- a/selected_stock_analysis/中线上升通道自选股.docx
+++ b/selected_stock_analysis/中线上升通道自选股.docx
@@ -7,7 +7,7 @@
         <w:pStyle w:val="Heading1"/>
       </w:pPr>
       <w:r>
-        <w:t>603877，太平鸟</w:t>
+        <w:t>688029，南微医学</w:t>
       </w:r>
     </w:p>
     <w:p>
@@ -123,7 +123,7 @@
         <w:pStyle w:val="Heading1"/>
       </w:pPr>
       <w:r>
-        <w:t>300469，信息发展</w:t>
+        <w:t>300750，宁德时代</w:t>
       </w:r>
     </w:p>
     <w:p>
@@ -239,7 +239,7 @@
         <w:pStyle w:val="Heading1"/>
       </w:pPr>
       <w:r>
-        <w:t>300750，宁德时代</w:t>
+        <w:t>600436，片仔癀</w:t>
       </w:r>
     </w:p>
     <w:p>
@@ -355,7 +355,7 @@
         <w:pStyle w:val="Heading1"/>
       </w:pPr>
       <w:r>
-        <w:t>600436，片仔癀</w:t>
+        <w:t>603129，春风动力</w:t>
       </w:r>
     </w:p>
     <w:p>
@@ -564,238 +564,6 @@
                   </pic:nvPicPr>
                   <pic:blipFill>
                     <a:blip r:embed="rId23"/>
-                    <a:stretch>
-                      <a:fillRect/>
-                    </a:stretch>
-                  </pic:blipFill>
-                  <pic:spPr>
-                    <a:xfrm>
-                      <a:off x="0" y="0"/>
-                      <a:ext cx="3600000" cy="2587500"/>
-                    </a:xfrm>
-                    <a:prstGeom prst="rect"/>
-                  </pic:spPr>
-                </pic:pic>
-              </a:graphicData>
-            </a:graphic>
-          </wp:inline>
-        </w:drawing>
-      </w:r>
-    </w:p>
-    <w:p>
-      <w:pPr>
-        <w:pStyle w:val="Heading1"/>
-      </w:pPr>
-      <w:r>
-        <w:t>002351，漫步者</w:t>
-      </w:r>
-    </w:p>
-    <w:p>
-      <w:r>
-        <w:drawing>
-          <wp:inline xmlns:a="http://schemas.openxmlformats.org/drawingml/2006/main" xmlns:pic="http://schemas.openxmlformats.org/drawingml/2006/picture">
-            <wp:extent cx="3600000" cy="2587500"/>
-            <wp:docPr id="16" name="Picture 16"/>
-            <wp:cNvGraphicFramePr>
-              <a:graphicFrameLocks noChangeAspect="1"/>
-            </wp:cNvGraphicFramePr>
-            <a:graphic>
-              <a:graphicData uri="http://schemas.openxmlformats.org/drawingml/2006/picture">
-                <pic:pic>
-                  <pic:nvPicPr>
-                    <pic:cNvPr id="0" name="kline100.png"/>
-                    <pic:cNvPicPr/>
-                  </pic:nvPicPr>
-                  <pic:blipFill>
-                    <a:blip r:embed="rId24"/>
-                    <a:stretch>
-                      <a:fillRect/>
-                    </a:stretch>
-                  </pic:blipFill>
-                  <pic:spPr>
-                    <a:xfrm>
-                      <a:off x="0" y="0"/>
-                      <a:ext cx="3600000" cy="2587500"/>
-                    </a:xfrm>
-                    <a:prstGeom prst="rect"/>
-                  </pic:spPr>
-                </pic:pic>
-              </a:graphicData>
-            </a:graphic>
-          </wp:inline>
-        </w:drawing>
-      </w:r>
-    </w:p>
-    <w:p>
-      <w:r>
-        <w:drawing>
-          <wp:inline xmlns:a="http://schemas.openxmlformats.org/drawingml/2006/main" xmlns:pic="http://schemas.openxmlformats.org/drawingml/2006/picture">
-            <wp:extent cx="3600000" cy="2587500"/>
-            <wp:docPr id="17" name="Picture 17"/>
-            <wp:cNvGraphicFramePr>
-              <a:graphicFrameLocks noChangeAspect="1"/>
-            </wp:cNvGraphicFramePr>
-            <a:graphic>
-              <a:graphicData uri="http://schemas.openxmlformats.org/drawingml/2006/picture">
-                <pic:pic>
-                  <pic:nvPicPr>
-                    <pic:cNvPr id="0" name="kline300.png"/>
-                    <pic:cNvPicPr/>
-                  </pic:nvPicPr>
-                  <pic:blipFill>
-                    <a:blip r:embed="rId25"/>
-                    <a:stretch>
-                      <a:fillRect/>
-                    </a:stretch>
-                  </pic:blipFill>
-                  <pic:spPr>
-                    <a:xfrm>
-                      <a:off x="0" y="0"/>
-                      <a:ext cx="3600000" cy="2587500"/>
-                    </a:xfrm>
-                    <a:prstGeom prst="rect"/>
-                  </pic:spPr>
-                </pic:pic>
-              </a:graphicData>
-            </a:graphic>
-          </wp:inline>
-        </w:drawing>
-      </w:r>
-    </w:p>
-    <w:p>
-      <w:r>
-        <w:drawing>
-          <wp:inline xmlns:a="http://schemas.openxmlformats.org/drawingml/2006/main" xmlns:pic="http://schemas.openxmlformats.org/drawingml/2006/picture">
-            <wp:extent cx="3600000" cy="2587500"/>
-            <wp:docPr id="18" name="Picture 18"/>
-            <wp:cNvGraphicFramePr>
-              <a:graphicFrameLocks noChangeAspect="1"/>
-            </wp:cNvGraphicFramePr>
-            <a:graphic>
-              <a:graphicData uri="http://schemas.openxmlformats.org/drawingml/2006/picture">
-                <pic:pic>
-                  <pic:nvPicPr>
-                    <pic:cNvPr id="0" name="kline1000.png"/>
-                    <pic:cNvPicPr/>
-                  </pic:nvPicPr>
-                  <pic:blipFill>
-                    <a:blip r:embed="rId26"/>
-                    <a:stretch>
-                      <a:fillRect/>
-                    </a:stretch>
-                  </pic:blipFill>
-                  <pic:spPr>
-                    <a:xfrm>
-                      <a:off x="0" y="0"/>
-                      <a:ext cx="3600000" cy="2587500"/>
-                    </a:xfrm>
-                    <a:prstGeom prst="rect"/>
-                  </pic:spPr>
-                </pic:pic>
-              </a:graphicData>
-            </a:graphic>
-          </wp:inline>
-        </w:drawing>
-      </w:r>
-    </w:p>
-    <w:p>
-      <w:pPr>
-        <w:pStyle w:val="Heading1"/>
-      </w:pPr>
-      <w:r>
-        <w:t>002858，力盛赛车</w:t>
-      </w:r>
-    </w:p>
-    <w:p>
-      <w:r>
-        <w:drawing>
-          <wp:inline xmlns:a="http://schemas.openxmlformats.org/drawingml/2006/main" xmlns:pic="http://schemas.openxmlformats.org/drawingml/2006/picture">
-            <wp:extent cx="3600000" cy="2587500"/>
-            <wp:docPr id="19" name="Picture 19"/>
-            <wp:cNvGraphicFramePr>
-              <a:graphicFrameLocks noChangeAspect="1"/>
-            </wp:cNvGraphicFramePr>
-            <a:graphic>
-              <a:graphicData uri="http://schemas.openxmlformats.org/drawingml/2006/picture">
-                <pic:pic>
-                  <pic:nvPicPr>
-                    <pic:cNvPr id="0" name="kline100.png"/>
-                    <pic:cNvPicPr/>
-                  </pic:nvPicPr>
-                  <pic:blipFill>
-                    <a:blip r:embed="rId27"/>
-                    <a:stretch>
-                      <a:fillRect/>
-                    </a:stretch>
-                  </pic:blipFill>
-                  <pic:spPr>
-                    <a:xfrm>
-                      <a:off x="0" y="0"/>
-                      <a:ext cx="3600000" cy="2587500"/>
-                    </a:xfrm>
-                    <a:prstGeom prst="rect"/>
-                  </pic:spPr>
-                </pic:pic>
-              </a:graphicData>
-            </a:graphic>
-          </wp:inline>
-        </w:drawing>
-      </w:r>
-    </w:p>
-    <w:p>
-      <w:r>
-        <w:drawing>
-          <wp:inline xmlns:a="http://schemas.openxmlformats.org/drawingml/2006/main" xmlns:pic="http://schemas.openxmlformats.org/drawingml/2006/picture">
-            <wp:extent cx="3600000" cy="2587500"/>
-            <wp:docPr id="20" name="Picture 20"/>
-            <wp:cNvGraphicFramePr>
-              <a:graphicFrameLocks noChangeAspect="1"/>
-            </wp:cNvGraphicFramePr>
-            <a:graphic>
-              <a:graphicData uri="http://schemas.openxmlformats.org/drawingml/2006/picture">
-                <pic:pic>
-                  <pic:nvPicPr>
-                    <pic:cNvPr id="0" name="kline300.png"/>
-                    <pic:cNvPicPr/>
-                  </pic:nvPicPr>
-                  <pic:blipFill>
-                    <a:blip r:embed="rId28"/>
-                    <a:stretch>
-                      <a:fillRect/>
-                    </a:stretch>
-                  </pic:blipFill>
-                  <pic:spPr>
-                    <a:xfrm>
-                      <a:off x="0" y="0"/>
-                      <a:ext cx="3600000" cy="2587500"/>
-                    </a:xfrm>
-                    <a:prstGeom prst="rect"/>
-                  </pic:spPr>
-                </pic:pic>
-              </a:graphicData>
-            </a:graphic>
-          </wp:inline>
-        </w:drawing>
-      </w:r>
-    </w:p>
-    <w:p>
-      <w:r>
-        <w:drawing>
-          <wp:inline xmlns:a="http://schemas.openxmlformats.org/drawingml/2006/main" xmlns:pic="http://schemas.openxmlformats.org/drawingml/2006/picture">
-            <wp:extent cx="3600000" cy="2587500"/>
-            <wp:docPr id="21" name="Picture 21"/>
-            <wp:cNvGraphicFramePr>
-              <a:graphicFrameLocks noChangeAspect="1"/>
-            </wp:cNvGraphicFramePr>
-            <a:graphic>
-              <a:graphicData uri="http://schemas.openxmlformats.org/drawingml/2006/picture">
-                <pic:pic>
-                  <pic:nvPicPr>
-                    <pic:cNvPr id="0" name="kline1000.png"/>
-                    <pic:cNvPicPr/>
-                  </pic:nvPicPr>
-                  <pic:blipFill>
-                    <a:blip r:embed="rId29"/>
                     <a:stretch>
                       <a:fillRect/>
                     </a:stretch>

</xml_diff>